<commit_message>
All test cases from test suite 8_2 are checked with the Passed mark
</commit_message>
<xml_diff>
--- a/lab08/TestSuite/TS_8_2.docx
+++ b/lab08/TestSuite/TS_8_2.docx
@@ -16,14 +16,7 @@
           <w:b/>
           <w:lang w:val="uk-UA"/>
         </w:rPr>
-        <w:t xml:space="preserve">ДОДАТОК </w:t>
-      </w:r>
-      <w:r>
-        <w:rPr>
-          <w:b/>
-          <w:lang w:val="uk-UA"/>
-        </w:rPr>
-        <w:t>Б</w:t>
+        <w:t>ДОДАТОК Б</w:t>
       </w:r>
     </w:p>
     <w:p>
@@ -61,19 +54,7 @@
         <w:rPr>
           <w:lang w:val="ru-RU"/>
         </w:rPr>
-        <w:t>8.</w:t>
-      </w:r>
-      <w:r>
-        <w:rPr>
-          <w:lang w:val="ru-RU"/>
-        </w:rPr>
-        <w:t>2</w:t>
-      </w:r>
-      <w:r>
-        <w:rPr>
-          <w:lang w:val="ru-RU"/>
-        </w:rPr>
-        <w:t>)</w:t>
+        <w:t>8.2)</w:t>
       </w:r>
     </w:p>
     <w:p>
@@ -435,25 +416,7 @@
                 <w:szCs w:val="24"/>
                 <w:lang w:val="uk-UA"/>
               </w:rPr>
-              <w:t>/1</w:t>
-            </w:r>
-            <w:r>
-              <w:rPr>
-                <w:rFonts w:ascii="Courier New" w:eastAsia="Courier New" w:hAnsi="Courier New" w:cs="Courier New"/>
-                <w:sz w:val="24"/>
-                <w:szCs w:val="24"/>
-                <w:lang w:val="uk-UA"/>
-              </w:rPr>
-              <w:t>5</w:t>
-            </w:r>
-            <w:r>
-              <w:rPr>
-                <w:rFonts w:ascii="Courier New" w:eastAsia="Courier New" w:hAnsi="Courier New" w:cs="Courier New"/>
-                <w:sz w:val="24"/>
-                <w:szCs w:val="24"/>
-                <w:lang w:val="uk-UA"/>
-              </w:rPr>
-              <w:t>/202</w:t>
+              <w:t>/15/202</w:t>
             </w:r>
             <w:r>
               <w:rPr>
@@ -616,6 +579,7 @@
               </w:rPr>
               <w:t>8_</w:t>
             </w:r>
+            <w:proofErr w:type="gramStart"/>
             <w:r>
               <w:rPr>
                 <w:rFonts w:ascii="Arial Narrow" w:hAnsi="Arial Narrow"/>
@@ -634,6 +598,7 @@
               </w:rPr>
               <w:t>.ехе</w:t>
             </w:r>
+            <w:proofErr w:type="gramEnd"/>
           </w:p>
         </w:tc>
       </w:tr>
@@ -1625,11 +1590,19 @@
               <w:spacing w:line="240" w:lineRule="auto"/>
               <w:jc w:val="center"/>
               <w:rPr>
-                <w:rFonts w:ascii="Arial" w:hAnsi="Arial" w:cs="Arial"/>
-                <w:sz w:val="20"/>
-                <w:szCs w:val="20"/>
-              </w:rPr>
-            </w:pPr>
+                <w:rFonts w:ascii="Arial Narrow" w:hAnsi="Arial Narrow" w:cs="Arial"/>
+                <w:sz w:val="20"/>
+                <w:szCs w:val="20"/>
+              </w:rPr>
+            </w:pPr>
+            <w:r>
+              <w:rPr>
+                <w:rFonts w:ascii="Arial Narrow" w:hAnsi="Arial Narrow" w:cs="Arial"/>
+                <w:sz w:val="20"/>
+                <w:szCs w:val="20"/>
+              </w:rPr>
+              <w:t>Passed</w:t>
+            </w:r>
           </w:p>
         </w:tc>
       </w:tr>
@@ -2418,11 +2391,19 @@
               <w:spacing w:line="240" w:lineRule="auto"/>
               <w:jc w:val="center"/>
               <w:rPr>
-                <w:rFonts w:ascii="Arial" w:hAnsi="Arial" w:cs="Arial"/>
-                <w:sz w:val="20"/>
-                <w:szCs w:val="20"/>
-              </w:rPr>
-            </w:pPr>
+                <w:rFonts w:ascii="Arial Narrow" w:hAnsi="Arial Narrow" w:cs="Arial"/>
+                <w:sz w:val="20"/>
+                <w:szCs w:val="20"/>
+              </w:rPr>
+            </w:pPr>
+            <w:r>
+              <w:rPr>
+                <w:rFonts w:ascii="Arial Narrow" w:hAnsi="Arial Narrow" w:cs="Arial"/>
+                <w:sz w:val="20"/>
+                <w:szCs w:val="20"/>
+              </w:rPr>
+              <w:t>Passed</w:t>
+            </w:r>
           </w:p>
         </w:tc>
       </w:tr>
@@ -3289,11 +3270,20 @@
               <w:spacing w:line="240" w:lineRule="auto"/>
               <w:jc w:val="center"/>
               <w:rPr>
-                <w:rFonts w:ascii="Arial" w:hAnsi="Arial" w:cs="Arial"/>
-                <w:sz w:val="20"/>
-                <w:szCs w:val="20"/>
-              </w:rPr>
-            </w:pPr>
+                <w:rFonts w:ascii="Arial Narrow" w:hAnsi="Arial Narrow" w:cs="Arial"/>
+                <w:sz w:val="20"/>
+                <w:szCs w:val="20"/>
+              </w:rPr>
+            </w:pPr>
+            <w:r>
+              <w:rPr>
+                <w:rFonts w:ascii="Arial Narrow" w:hAnsi="Arial Narrow" w:cs="Arial"/>
+                <w:sz w:val="20"/>
+                <w:szCs w:val="20"/>
+              </w:rPr>
+              <w:lastRenderedPageBreak/>
+              <w:t>Passed</w:t>
+            </w:r>
           </w:p>
         </w:tc>
       </w:tr>
@@ -4131,11 +4121,19 @@
               <w:spacing w:line="240" w:lineRule="auto"/>
               <w:jc w:val="center"/>
               <w:rPr>
-                <w:rFonts w:ascii="Arial" w:hAnsi="Arial" w:cs="Arial"/>
-                <w:sz w:val="20"/>
-                <w:szCs w:val="20"/>
-              </w:rPr>
-            </w:pPr>
+                <w:rFonts w:ascii="Arial Narrow" w:hAnsi="Arial Narrow" w:cs="Arial"/>
+                <w:sz w:val="20"/>
+                <w:szCs w:val="20"/>
+              </w:rPr>
+            </w:pPr>
+            <w:r>
+              <w:rPr>
+                <w:rFonts w:ascii="Arial Narrow" w:hAnsi="Arial Narrow" w:cs="Arial"/>
+                <w:sz w:val="20"/>
+                <w:szCs w:val="20"/>
+              </w:rPr>
+              <w:t>Passed</w:t>
+            </w:r>
           </w:p>
         </w:tc>
       </w:tr>
@@ -4516,12 +4514,20 @@
               <w:spacing w:line="240" w:lineRule="auto"/>
               <w:jc w:val="center"/>
               <w:rPr>
-                <w:rFonts w:ascii="Arial" w:hAnsi="Arial" w:cs="Arial"/>
+                <w:rFonts w:ascii="Arial Narrow" w:hAnsi="Arial Narrow" w:cs="Arial"/>
                 <w:sz w:val="20"/>
                 <w:szCs w:val="20"/>
                 <w:lang w:val="ru-RU"/>
               </w:rPr>
             </w:pPr>
+            <w:r>
+              <w:rPr>
+                <w:rFonts w:ascii="Arial Narrow" w:hAnsi="Arial Narrow" w:cs="Arial"/>
+                <w:sz w:val="20"/>
+                <w:szCs w:val="20"/>
+              </w:rPr>
+              <w:t>Passed</w:t>
+            </w:r>
           </w:p>
         </w:tc>
       </w:tr>

</xml_diff>